<commit_message>
Comandos para manejo de repositorio
</commit_message>
<xml_diff>
--- a/Documentos_Importantes/1_Autoevaluacion_Competencias/Autoevaluacion_Carlos_Herrera/1.1_APT122_AutoevaluacionCompetenciasFase1.docx
+++ b/Documentos_Importantes/1_Autoevaluacion_Competencias/Autoevaluacion_Carlos_Herrera/1.1_APT122_AutoevaluacionCompetenciasFase1.docx
@@ -1044,8 +1044,8 @@
         <w:gridCol w:w="918"/>
         <w:gridCol w:w="1045"/>
         <w:gridCol w:w="1176"/>
-        <w:gridCol w:w="1204"/>
-        <w:gridCol w:w="2427"/>
+        <w:gridCol w:w="1203"/>
+        <w:gridCol w:w="2428"/>
       </w:tblGrid>
       <w:tr>
         <w:trPr>
@@ -2314,6 +2314,15 @@
                 <w:szCs w:val="18"/>
               </w:rPr>
             </w:pPr>
+            <w:r>
+              <w:rPr>
+                <w:b/>
+                <w:bCs/>
+                <w:sz w:val="18"/>
+                <w:szCs w:val="18"/>
+              </w:rPr>
+              <w:t>Constantemente se presentan nuevos desafíos, los cuales varían de dificultad o complejidad. Muchas veces he tenido las competencias necesarias para lograr desarrollarlas o mantener una buena disposición a aprenderlas.</w:t>
+            </w:r>
           </w:p>
         </w:tc>
       </w:tr>
@@ -2328,11 +2337,6 @@
           </w:tcPr>
           <w:p>
             <w:pPr>
-              <w:pStyle w:val="Prrafodelista"/>
-              <w:numPr>
-                <w:ilvl w:val="0"/>
-                <w:numId w:val="42"/>
-              </w:numPr>
               <w:rPr>
                 <w:b/>
                 <w:bCs/>

</xml_diff>